<commit_message>
Deleted temp file and updated Main Document
</commit_message>
<xml_diff>
--- a/CIS277VectorDesign.docx
+++ b/CIS277VectorDesign.docx
@@ -9,10 +9,7 @@
         <w:ind w:left="360"/>
       </w:pPr>
       <w:r>
-        <w:t>TYPE VECTOR</w:t>
-      </w:r>
-      <w:r>
-        <w:t xml:space="preserve"> is Structure Defined</w:t>
+        <w:t>TYPE VECTOR is Structure Defined</w:t>
       </w:r>
     </w:p>
     <w:p>
@@ -21,10 +18,7 @@
         <w:ind w:firstLine="360"/>
       </w:pPr>
       <w:r>
-        <w:t xml:space="preserve"> Initialize a</w:t>
-      </w:r>
-      <w:r>
-        <w:t xml:space="preserve"> char variable</w:t>
+        <w:t xml:space="preserve"> Initialize a char variable</w:t>
       </w:r>
     </w:p>
     <w:p>
@@ -42,13 +36,7 @@
         <w:ind w:left="360"/>
       </w:pPr>
       <w:r>
-        <w:t xml:space="preserve">End of </w:t>
-      </w:r>
-      <w:r>
-        <w:t>VECTOR</w:t>
-      </w:r>
-      <w:r>
-        <w:t xml:space="preserve"> Type</w:t>
+        <w:t>End of VECTOR Type</w:t>
       </w:r>
     </w:p>
     <w:p>
@@ -77,9 +65,346 @@
       </w:pPr>
       <w:r>
         <w:t>Start loop</w:t>
+      </w:r>
+    </w:p>
+    <w:p>
+      <w:pPr>
+        <w:spacing w:after="0" w:line="240" w:lineRule="auto"/>
+        <w:ind w:left="1440"/>
+      </w:pPr>
+      <w:r>
+        <w:tab/>
+        <w:t>Start</w:t>
+      </w:r>
+    </w:p>
+    <w:p>
+      <w:pPr>
+        <w:spacing w:after="0" w:line="240" w:lineRule="auto"/>
+        <w:ind w:left="1440"/>
+      </w:pPr>
+      <w:r>
+        <w:tab/>
+      </w:r>
+      <w:r>
+        <w:tab/>
+        <w:t>Option A:</w:t>
+      </w:r>
+    </w:p>
+    <w:p>
+      <w:pPr>
+        <w:spacing w:after="0" w:line="240" w:lineRule="auto"/>
+        <w:ind w:left="1440"/>
+      </w:pPr>
+      <w:r>
+        <w:tab/>
+      </w:r>
+      <w:r>
+        <w:tab/>
+      </w:r>
+      <w:r>
+        <w:tab/>
+        <w:t xml:space="preserve">Call </w:t>
+      </w:r>
+      <w:proofErr w:type="spellStart"/>
+      <w:proofErr w:type="gramStart"/>
+      <w:r>
+        <w:t>addVectors</w:t>
+      </w:r>
+      <w:proofErr w:type="spellEnd"/>
+      <w:r>
+        <w:t>(</w:t>
+      </w:r>
+      <w:proofErr w:type="gramEnd"/>
+      <w:r>
+        <w:t>Arguments: pointer to structure)</w:t>
+      </w:r>
+    </w:p>
+    <w:p>
+      <w:pPr>
+        <w:spacing w:after="0" w:line="240" w:lineRule="auto"/>
+        <w:ind w:left="1440"/>
+      </w:pPr>
+      <w:r>
+        <w:tab/>
+      </w:r>
+      <w:r>
+        <w:tab/>
+        <w:t>Break</w:t>
+      </w:r>
+    </w:p>
+    <w:p>
+      <w:pPr>
+        <w:spacing w:after="0" w:line="240" w:lineRule="auto"/>
+        <w:ind w:left="1440"/>
+      </w:pPr>
+      <w:r>
+        <w:tab/>
+      </w:r>
+      <w:r>
+        <w:tab/>
+        <w:t>Option S:</w:t>
+      </w:r>
+    </w:p>
+    <w:p>
+      <w:pPr>
+        <w:spacing w:after="0" w:line="240" w:lineRule="auto"/>
+        <w:ind w:left="1440"/>
+      </w:pPr>
+      <w:r>
+        <w:tab/>
+      </w:r>
+      <w:r>
+        <w:tab/>
+      </w:r>
+      <w:r>
+        <w:tab/>
+        <w:t xml:space="preserve">Call </w:t>
+      </w:r>
+      <w:proofErr w:type="spellStart"/>
+      <w:proofErr w:type="gramStart"/>
+      <w:r>
+        <w:t>subtractVectors</w:t>
+      </w:r>
+      <w:proofErr w:type="spellEnd"/>
+      <w:r>
+        <w:t>(</w:t>
+      </w:r>
+      <w:proofErr w:type="gramEnd"/>
+      <w:r>
+        <w:t>Arguments: pointer to structure)</w:t>
+      </w:r>
+    </w:p>
+    <w:p>
+      <w:pPr>
+        <w:spacing w:after="0" w:line="240" w:lineRule="auto"/>
+        <w:ind w:left="1440"/>
+      </w:pPr>
+      <w:r>
+        <w:tab/>
+      </w:r>
+      <w:r>
+        <w:tab/>
+        <w:t>Break</w:t>
+      </w:r>
+    </w:p>
+    <w:p>
+      <w:pPr>
+        <w:spacing w:after="0" w:line="240" w:lineRule="auto"/>
+        <w:ind w:left="1440"/>
+      </w:pPr>
+      <w:r>
+        <w:tab/>
+      </w:r>
+      <w:r>
+        <w:tab/>
+      </w:r>
+      <w:r>
+        <w:t xml:space="preserve">Option </w:t>
+      </w:r>
+      <w:r>
+        <w:t>M</w:t>
+      </w:r>
+      <w:r>
+        <w:t>:</w:t>
+      </w:r>
+    </w:p>
+    <w:p>
+      <w:pPr>
+        <w:spacing w:after="0" w:line="240" w:lineRule="auto"/>
+        <w:ind w:left="1440"/>
+      </w:pPr>
+      <w:r>
+        <w:tab/>
+      </w:r>
+      <w:r>
+        <w:tab/>
+      </w:r>
+      <w:r>
+        <w:tab/>
+        <w:t xml:space="preserve">Call </w:t>
+      </w:r>
+      <w:proofErr w:type="spellStart"/>
+      <w:proofErr w:type="gramStart"/>
+      <w:r>
+        <w:t>scalarMultiplyVecs</w:t>
+      </w:r>
+      <w:proofErr w:type="spellEnd"/>
+      <w:r>
+        <w:t>(</w:t>
+      </w:r>
+      <w:proofErr w:type="gramEnd"/>
+      <w:r>
+        <w:t>Arguments: pointer to structure)</w:t>
+      </w:r>
+    </w:p>
+    <w:p>
+      <w:pPr>
+        <w:spacing w:after="0" w:line="240" w:lineRule="auto"/>
+        <w:ind w:left="1440"/>
+      </w:pPr>
+      <w:r>
+        <w:tab/>
+      </w:r>
+      <w:r>
+        <w:tab/>
+        <w:t>Break</w:t>
+      </w:r>
+    </w:p>
+    <w:p>
+      <w:pPr>
+        <w:spacing w:after="0" w:line="240" w:lineRule="auto"/>
+        <w:ind w:left="1440"/>
+      </w:pPr>
+      <w:r>
+        <w:tab/>
+      </w:r>
+      <w:r>
+        <w:tab/>
+      </w:r>
+      <w:r>
+        <w:t xml:space="preserve">Option </w:t>
+      </w:r>
+      <w:r>
+        <w:t>P</w:t>
+      </w:r>
+      <w:r>
+        <w:t>:</w:t>
+      </w:r>
+    </w:p>
+    <w:p>
+      <w:pPr>
+        <w:spacing w:after="0" w:line="240" w:lineRule="auto"/>
+        <w:ind w:left="1440"/>
+      </w:pPr>
+      <w:r>
+        <w:tab/>
+      </w:r>
+      <w:r>
+        <w:tab/>
+      </w:r>
+      <w:r>
+        <w:tab/>
+        <w:t xml:space="preserve">Call </w:t>
+      </w:r>
+      <w:proofErr w:type="spellStart"/>
+      <w:proofErr w:type="gramStart"/>
+      <w:r>
+        <w:t>scalarProductVecs</w:t>
+      </w:r>
+      <w:proofErr w:type="spellEnd"/>
+      <w:r>
+        <w:t>(</w:t>
+      </w:r>
+      <w:proofErr w:type="gramEnd"/>
+      <w:r>
+        <w:t>Arguments: pointer to structure)</w:t>
+      </w:r>
+    </w:p>
+    <w:p>
+      <w:pPr>
+        <w:spacing w:after="0" w:line="240" w:lineRule="auto"/>
+        <w:ind w:left="1440"/>
+      </w:pPr>
+      <w:r>
+        <w:tab/>
+      </w:r>
+      <w:r>
+        <w:tab/>
+        <w:t>Break</w:t>
+      </w:r>
+    </w:p>
+    <w:p>
+      <w:pPr>
+        <w:spacing w:after="0" w:line="240" w:lineRule="auto"/>
+        <w:ind w:left="1440"/>
+      </w:pPr>
+      <w:r>
+        <w:tab/>
+      </w:r>
+      <w:r>
+        <w:tab/>
+      </w:r>
+      <w:r>
+        <w:t xml:space="preserve">Option </w:t>
+      </w:r>
+      <w:r>
+        <w:t>L</w:t>
       </w:r>
       <w:bookmarkStart w:id="0" w:name="_GoBack"/>
       <w:bookmarkEnd w:id="0"/>
+      <w:r>
+        <w:t>:</w:t>
+      </w:r>
+    </w:p>
+    <w:p>
+      <w:pPr>
+        <w:spacing w:after="0" w:line="240" w:lineRule="auto"/>
+        <w:ind w:left="1440"/>
+      </w:pPr>
+      <w:r>
+        <w:tab/>
+      </w:r>
+      <w:r>
+        <w:tab/>
+      </w:r>
+      <w:r>
+        <w:tab/>
+        <w:t xml:space="preserve">Call </w:t>
+      </w:r>
+      <w:proofErr w:type="spellStart"/>
+      <w:proofErr w:type="gramStart"/>
+      <w:r>
+        <w:t>magnitudeVecs</w:t>
+      </w:r>
+      <w:proofErr w:type="spellEnd"/>
+      <w:r>
+        <w:t>(</w:t>
+      </w:r>
+      <w:proofErr w:type="gramEnd"/>
+      <w:r>
+        <w:t>Arguments: pointer to structure)</w:t>
+      </w:r>
+    </w:p>
+    <w:p>
+      <w:pPr>
+        <w:spacing w:after="0" w:line="240" w:lineRule="auto"/>
+        <w:ind w:left="1440"/>
+      </w:pPr>
+      <w:r>
+        <w:tab/>
+      </w:r>
+      <w:r>
+        <w:tab/>
+        <w:t>Break</w:t>
+      </w:r>
+    </w:p>
+    <w:p>
+      <w:pPr>
+        <w:spacing w:after="0" w:line="240" w:lineRule="auto"/>
+        <w:ind w:left="1440"/>
+      </w:pPr>
+      <w:r>
+        <w:tab/>
+        <w:t>End</w:t>
+      </w:r>
+    </w:p>
+    <w:p>
+      <w:pPr>
+        <w:spacing w:after="0" w:line="240" w:lineRule="auto"/>
+        <w:ind w:left="1440"/>
+      </w:pPr>
+      <w:r>
+        <w:t>End loop</w:t>
+      </w:r>
+    </w:p>
+    <w:p>
+      <w:pPr>
+        <w:spacing w:after="0" w:line="240" w:lineRule="auto"/>
+      </w:pPr>
+      <w:r>
+        <w:tab/>
+        <w:t>End</w:t>
+      </w:r>
     </w:p>
     <w:p/>
     <w:sectPr>
@@ -586,6 +911,7 @@
   <w:style w:type="paragraph" w:default="1" w:styleId="Normal">
     <w:name w:val="Normal"/>
     <w:qFormat/>
+    <w:rsid w:val="00D41B90"/>
   </w:style>
   <w:style w:type="character" w:default="1" w:styleId="DefaultParagraphFont">
     <w:name w:val="Default Paragraph Font"/>

</xml_diff>